<commit_message>
fix(fw): remove some inactive code.
</commit_message>
<xml_diff>
--- a/patches/patch_flash_driver_and_low_voltage_detection/Readme.docx
+++ b/patches/patch_flash_driver_and_low_voltage_detection/Readme.docx
@@ -153,8 +153,6 @@
         </w:rPr>
         <w:t>prior</w:t>
       </w:r>
-      <w:bookmarkStart w:id="0" w:name="_GoBack"/>
-      <w:bookmarkEnd w:id="0"/>
       <w:r>
         <w:rPr>
           <w:b/>
@@ -1541,11 +1539,11 @@
         <w:jc w:val="left"/>
       </w:pPr>
       <w:r>
-        <w:t>firmware/vendor/8266_mesh_config/</w:t>
-      </w:r>
-      <w:proofErr w:type="spellStart"/>
-      <w:r>
-        <w:t>mesh_config.c</w:t>
+        <w:t>firmware/vendor/light_8258/</w:t>
+      </w:r>
+      <w:proofErr w:type="spellStart"/>
+      <w:r>
+        <w:t>main_light.c</w:t>
       </w:r>
       <w:proofErr w:type="spellEnd"/>
       <w:r>
@@ -1559,19 +1557,11 @@
         <w:jc w:val="left"/>
       </w:pPr>
       <w:r>
-        <w:t>firmware/vendor/</w:t>
-      </w:r>
-      <w:proofErr w:type="spellStart"/>
-      <w:r>
-        <w:t>ble_master</w:t>
-      </w:r>
-      <w:proofErr w:type="spellEnd"/>
-      <w:r>
-        <w:t>/</w:t>
-      </w:r>
-      <w:proofErr w:type="spellStart"/>
-      <w:r>
-        <w:t>rc_master.c</w:t>
+        <w:t>firmware/vendor/light_8278/</w:t>
+      </w:r>
+      <w:proofErr w:type="spellStart"/>
+      <w:r>
+        <w:t>main_light.c</w:t>
       </w:r>
       <w:proofErr w:type="spellEnd"/>
       <w:r>
@@ -1585,7 +1575,15 @@
         <w:jc w:val="left"/>
       </w:pPr>
       <w:r>
-        <w:t>firmware/vendor/light_8258/</w:t>
+        <w:t>firmware/vendor/</w:t>
+      </w:r>
+      <w:proofErr w:type="spellStart"/>
+      <w:r>
+        <w:t>light_gateway</w:t>
+      </w:r>
+      <w:proofErr w:type="spellEnd"/>
+      <w:r>
+        <w:t>/</w:t>
       </w:r>
       <w:proofErr w:type="spellStart"/>
       <w:r>
@@ -1603,11 +1601,19 @@
         <w:jc w:val="left"/>
       </w:pPr>
       <w:r>
-        <w:t>firmware/vendor/light_8266/</w:t>
-      </w:r>
-      <w:proofErr w:type="spellStart"/>
-      <w:r>
-        <w:t>main_light.c</w:t>
+        <w:t>firmware/vendor/</w:t>
+      </w:r>
+      <w:proofErr w:type="spellStart"/>
+      <w:r>
+        <w:t>light_lpn</w:t>
+      </w:r>
+      <w:proofErr w:type="spellEnd"/>
+      <w:r>
+        <w:t>/</w:t>
+      </w:r>
+      <w:proofErr w:type="spellStart"/>
+      <w:r>
+        <w:t>light_lpn.c</w:t>
       </w:r>
       <w:proofErr w:type="spellEnd"/>
       <w:r>
@@ -1621,192 +1627,26 @@
         <w:jc w:val="left"/>
       </w:pPr>
       <w:r>
-        <w:t>firmware/vendor/light_8267/</w:t>
-      </w:r>
-      <w:proofErr w:type="spellStart"/>
-      <w:r>
-        <w:t>main_light.c</w:t>
+        <w:t>firmware/vendor/</w:t>
+      </w:r>
+      <w:proofErr w:type="spellStart"/>
+      <w:r>
+        <w:t>light_switch</w:t>
+      </w:r>
+      <w:proofErr w:type="spellEnd"/>
+      <w:r>
+        <w:t>/</w:t>
+      </w:r>
+      <w:proofErr w:type="spellStart"/>
+      <w:r>
+        <w:t>light_switch.c</w:t>
       </w:r>
       <w:proofErr w:type="spellEnd"/>
       <w:r>
         <w:tab/>
       </w:r>
-    </w:p>
-    <w:p>
-      <w:pPr>
-        <w:pStyle w:val="a3"/>
-        <w:ind w:left="360"/>
-        <w:jc w:val="left"/>
-      </w:pPr>
-      <w:r>
-        <w:t>firmware/vendor/light_8267_uart/</w:t>
-      </w:r>
-      <w:proofErr w:type="spellStart"/>
-      <w:r>
-        <w:t>main_light.c</w:t>
-      </w:r>
-      <w:proofErr w:type="spellEnd"/>
-      <w:r>
-        <w:tab/>
-      </w:r>
-    </w:p>
-    <w:p>
-      <w:pPr>
-        <w:pStyle w:val="a3"/>
-        <w:ind w:left="360"/>
-        <w:jc w:val="left"/>
-      </w:pPr>
-      <w:r>
-        <w:t>firmware/vendor/light_8269/</w:t>
-      </w:r>
-      <w:proofErr w:type="spellStart"/>
-      <w:r>
-        <w:t>main_light.c</w:t>
-      </w:r>
-      <w:proofErr w:type="spellEnd"/>
-      <w:r>
-        <w:tab/>
-      </w:r>
-    </w:p>
-    <w:p>
-      <w:pPr>
-        <w:pStyle w:val="a3"/>
-        <w:ind w:left="360"/>
-        <w:jc w:val="left"/>
-      </w:pPr>
-      <w:r>
-        <w:t>firmware/vendor/light_8278/</w:t>
-      </w:r>
-      <w:proofErr w:type="spellStart"/>
-      <w:r>
-        <w:t>main_light.c</w:t>
-      </w:r>
-      <w:proofErr w:type="spellEnd"/>
-      <w:r>
-        <w:tab/>
-      </w:r>
-    </w:p>
-    <w:p>
-      <w:pPr>
-        <w:pStyle w:val="a3"/>
-        <w:ind w:left="360"/>
-        <w:jc w:val="left"/>
-      </w:pPr>
-      <w:r>
-        <w:t>firmware/vendor/</w:t>
-      </w:r>
-      <w:proofErr w:type="spellStart"/>
-      <w:r>
-        <w:t>light_gateway</w:t>
-      </w:r>
-      <w:proofErr w:type="spellEnd"/>
-      <w:r>
-        <w:t>/</w:t>
-      </w:r>
-      <w:proofErr w:type="spellStart"/>
-      <w:r>
-        <w:t>main_light.c</w:t>
-      </w:r>
-      <w:proofErr w:type="spellEnd"/>
-      <w:r>
-        <w:tab/>
-      </w:r>
-    </w:p>
-    <w:p>
-      <w:pPr>
-        <w:pStyle w:val="a3"/>
-        <w:ind w:left="360"/>
-        <w:jc w:val="left"/>
-      </w:pPr>
-      <w:r>
-        <w:t>firmware/vendor/</w:t>
-      </w:r>
-      <w:proofErr w:type="spellStart"/>
-      <w:r>
-        <w:t>light_no_mesh</w:t>
-      </w:r>
-      <w:proofErr w:type="spellEnd"/>
-      <w:r>
-        <w:t>/</w:t>
-      </w:r>
-      <w:proofErr w:type="spellStart"/>
-      <w:r>
-        <w:t>main_light.c</w:t>
-      </w:r>
-      <w:proofErr w:type="spellEnd"/>
-      <w:r>
-        <w:tab/>
-      </w:r>
-    </w:p>
-    <w:p>
-      <w:pPr>
-        <w:pStyle w:val="a3"/>
-        <w:ind w:left="360"/>
-        <w:jc w:val="left"/>
-      </w:pPr>
-      <w:r>
-        <w:t>firmware/vendor/</w:t>
-      </w:r>
-      <w:proofErr w:type="spellStart"/>
-      <w:r>
-        <w:t>master_light</w:t>
-      </w:r>
-      <w:proofErr w:type="spellEnd"/>
-      <w:r>
-        <w:t>/</w:t>
-      </w:r>
-      <w:proofErr w:type="spellStart"/>
-      <w:r>
-        <w:t>main_light.c</w:t>
-      </w:r>
-      <w:proofErr w:type="spellEnd"/>
-      <w:r>
-        <w:tab/>
-      </w:r>
-    </w:p>
-    <w:p>
-      <w:pPr>
-        <w:pStyle w:val="a3"/>
-        <w:ind w:left="360"/>
-        <w:jc w:val="left"/>
-      </w:pPr>
-      <w:r>
-        <w:t>firmware/vendor/motionsensor_8267/</w:t>
-      </w:r>
-      <w:proofErr w:type="spellStart"/>
-      <w:r>
-        <w:t>motionsensor.c</w:t>
-      </w:r>
-      <w:proofErr w:type="spellEnd"/>
-      <w:r>
-        <w:tab/>
-      </w:r>
-    </w:p>
-    <w:p>
-      <w:pPr>
-        <w:pStyle w:val="a3"/>
-        <w:ind w:left="360"/>
-        <w:jc w:val="left"/>
-      </w:pPr>
-      <w:r>
-        <w:t>firmware/vendor/</w:t>
-      </w:r>
-      <w:proofErr w:type="spellStart"/>
-      <w:r>
-        <w:t>ota_master</w:t>
-      </w:r>
-      <w:proofErr w:type="spellEnd"/>
-      <w:r>
-        <w:t>/</w:t>
-      </w:r>
-      <w:proofErr w:type="spellStart"/>
-      <w:r>
-        <w:t>ota_master.c</w:t>
-      </w:r>
-      <w:proofErr w:type="spellEnd"/>
-      <w:r>
-        <w:tab/>
-      </w:r>
+      <w:bookmarkStart w:id="0" w:name="_GoBack"/>
+      <w:bookmarkEnd w:id="0"/>
     </w:p>
     <w:p>
       <w:pPr>
@@ -1821,7 +1661,6 @@
         <w:rPr>
           <w:noProof/>
         </w:rPr>
-        <w:lastRenderedPageBreak/>
         <w:drawing>
           <wp:inline distT="0" distB="0" distL="0" distR="0" wp14:anchorId="0C9E4FBD" wp14:editId="3065BB03">
             <wp:extent cx="4533333" cy="780952"/>
@@ -1872,6 +1711,7 @@
         <w:rPr>
           <w:noProof/>
         </w:rPr>
+        <w:lastRenderedPageBreak/>
         <w:drawing>
           <wp:inline distT="0" distB="0" distL="0" distR="0" wp14:anchorId="52ABC59A" wp14:editId="19DD5D2E">
             <wp:extent cx="5274310" cy="864235"/>
@@ -2901,7 +2741,7 @@
 </file>
 
 <file path=customXml/itemProps1.xml><?xml version="1.0" encoding="utf-8"?>
-<ds:datastoreItem xmlns:ds="http://schemas.openxmlformats.org/officeDocument/2006/customXml" ds:itemID="{64899E11-3D58-460A-9C2C-3773CE515032}">
+<ds:datastoreItem xmlns:ds="http://schemas.openxmlformats.org/officeDocument/2006/customXml" ds:itemID="{3F554402-5BC7-4623-8D54-3E24A9796876}">
   <ds:schemaRefs>
     <ds:schemaRef ds:uri="http://schemas.openxmlformats.org/officeDocument/2006/bibliography"/>
   </ds:schemaRefs>

</xml_diff>